<commit_message>
added in description for changing trackwidth
</commit_message>
<xml_diff>
--- a/TRUVOTInstructions.docx
+++ b/TRUVOTInstructions.docx
@@ -52,13 +52,8 @@
         </w:numPr>
       </w:pPr>
       <w:r>
-        <w:t xml:space="preserve">Connect to the schools VPN for access to </w:t>
-      </w:r>
-      <w:proofErr w:type="gramStart"/>
-      <w:r>
-        <w:t>IDL</w:t>
-      </w:r>
-      <w:proofErr w:type="gramEnd"/>
+        <w:t>Connect to the schools VPN for access to IDL</w:t>
+      </w:r>
     </w:p>
     <w:p>
       <w:pPr>
@@ -77,13 +72,8 @@
       </w:r>
       <w:proofErr w:type="spellEnd"/>
       <w:r>
-        <w:t xml:space="preserve">/example” </w:t>
-      </w:r>
-      <w:proofErr w:type="gramStart"/>
-      <w:r>
-        <w:t>directory</w:t>
-      </w:r>
-      <w:proofErr w:type="gramEnd"/>
+        <w:t>/example” directory</w:t>
+      </w:r>
     </w:p>
     <w:p>
       <w:pPr>
@@ -102,13 +92,8 @@
       </w:r>
       <w:proofErr w:type="spellEnd"/>
       <w:r>
-        <w:t xml:space="preserve">” and hitting </w:t>
-      </w:r>
-      <w:proofErr w:type="gramStart"/>
-      <w:r>
-        <w:t>enter</w:t>
-      </w:r>
-      <w:proofErr w:type="gramEnd"/>
+        <w:t>” and hitting enter</w:t>
+      </w:r>
     </w:p>
     <w:p>
       <w:pPr>
@@ -119,13 +104,8 @@
         </w:numPr>
       </w:pPr>
       <w:r>
-        <w:t xml:space="preserve">Once IDL is opened, execute the first TRUVOT script by typing “idl_script1” and hitting </w:t>
-      </w:r>
-      <w:proofErr w:type="gramStart"/>
-      <w:r>
-        <w:t>enter</w:t>
-      </w:r>
-      <w:proofErr w:type="gramEnd"/>
+        <w:t>Once IDL is opened, execute the first TRUVOT script by typing “idl_script1” and hitting enter</w:t>
+      </w:r>
     </w:p>
     <w:p>
       <w:pPr>
@@ -155,12 +135,10 @@
         <w:t xml:space="preserve"> --</w:t>
       </w:r>
       <w:proofErr w:type="spellStart"/>
-      <w:proofErr w:type="gramStart"/>
       <w:r>
         <w:t>pylab</w:t>
       </w:r>
       <w:proofErr w:type="spellEnd"/>
-      <w:proofErr w:type="gramEnd"/>
       <w:r>
         <w:t>”</w:t>
       </w:r>
@@ -174,13 +152,8 @@
         </w:numPr>
       </w:pPr>
       <w:r>
-        <w:t xml:space="preserve">Once Python is opened, execute the TRUVOT python script by typing “run uvotpy_script.py” and hitting </w:t>
-      </w:r>
-      <w:proofErr w:type="gramStart"/>
-      <w:r>
-        <w:t>enter</w:t>
-      </w:r>
-      <w:proofErr w:type="gramEnd"/>
+        <w:t>Once Python is opened, execute the TRUVOT python script by typing “run uvotpy_script.py” and hitting enter</w:t>
+      </w:r>
     </w:p>
     <w:p>
       <w:pPr>
@@ -191,13 +164,8 @@
         </w:numPr>
       </w:pPr>
       <w:r>
-        <w:t xml:space="preserve">Go back to the window where you are running IDL and run the second TRUVOT script by typing “idl_script2” and hitting </w:t>
-      </w:r>
-      <w:proofErr w:type="gramStart"/>
-      <w:r>
-        <w:t>enter</w:t>
-      </w:r>
-      <w:proofErr w:type="gramEnd"/>
+        <w:t>Go back to the window where you are running IDL and run the second TRUVOT script by typing “idl_script2” and hitting enter</w:t>
+      </w:r>
     </w:p>
     <w:p>
       <w:pPr>
@@ -303,13 +271,8 @@
         </w:numPr>
       </w:pPr>
       <w:r>
-        <w:t xml:space="preserve">Find your Target ID and type it into the matching box and click ‘Start </w:t>
-      </w:r>
-      <w:proofErr w:type="gramStart"/>
-      <w:r>
-        <w:t>Search’</w:t>
-      </w:r>
-      <w:proofErr w:type="gramEnd"/>
+        <w:t>Find your Target ID and type it into the matching box and click ‘Start Search’</w:t>
+      </w:r>
     </w:p>
     <w:p>
       <w:pPr>
@@ -320,13 +283,8 @@
         </w:numPr>
       </w:pPr>
       <w:r>
-        <w:t xml:space="preserve">Check the boxes on the left for the data that you </w:t>
-      </w:r>
-      <w:proofErr w:type="gramStart"/>
-      <w:r>
-        <w:t>want</w:t>
-      </w:r>
-      <w:proofErr w:type="gramEnd"/>
+        <w:t>Check the boxes on the left for the data that you want</w:t>
+      </w:r>
     </w:p>
     <w:p>
       <w:pPr>
@@ -365,13 +323,8 @@
       </w:r>
       <w:proofErr w:type="spellEnd"/>
       <w:r>
-        <w:t xml:space="preserve"> commands onto </w:t>
-      </w:r>
-      <w:proofErr w:type="gramStart"/>
-      <w:r>
-        <w:t>clipboard</w:t>
-      </w:r>
-      <w:proofErr w:type="gramEnd"/>
+        <w:t xml:space="preserve"> commands onto clipboard</w:t>
+      </w:r>
     </w:p>
     <w:p>
       <w:pPr>
@@ -395,13 +348,7 @@
         </w:numPr>
       </w:pPr>
       <w:r>
-        <w:t>Make a new text file with “touch __SNName__downloadcommands</w:t>
-      </w:r>
-      <w:r>
-        <w:t>_updates</w:t>
-      </w:r>
-      <w:r>
-        <w:t>.txt”</w:t>
+        <w:t>Make a new text file with “touch __SNName__downloadcommands_updates.txt”</w:t>
       </w:r>
     </w:p>
     <w:p>
@@ -413,13 +360,7 @@
         </w:numPr>
       </w:pPr>
       <w:r>
-        <w:t>Edit file with “edit __SNName__downloadcommands</w:t>
-      </w:r>
-      <w:r>
-        <w:t>_updates</w:t>
-      </w:r>
-      <w:r>
-        <w:t>.txt” and paste into text file (don’t forget to save!)</w:t>
+        <w:t>Edit file with “edit __SNName__downloadcommands_updates.txt” and paste into text file (don’t forget to save!)</w:t>
       </w:r>
     </w:p>
     <w:p>
@@ -431,22 +372,9 @@
         </w:numPr>
       </w:pPr>
       <w:r>
-        <w:t>Run text file with “source __SNName__downloadcommands</w:t>
-      </w:r>
-      <w:r>
-        <w:t>_updates</w:t>
-      </w:r>
-      <w:r>
-        <w:t xml:space="preserve">.txt” and let </w:t>
-      </w:r>
-      <w:r>
-        <w:t xml:space="preserve">template </w:t>
-      </w:r>
-      <w:r>
-        <w:t xml:space="preserve">data </w:t>
-      </w:r>
-      <w:proofErr w:type="spellStart"/>
-      <w:proofErr w:type="gramStart"/>
+        <w:t xml:space="preserve">Run text file with “source __SNName__downloadcommands_updates.txt” and let template data </w:t>
+      </w:r>
+      <w:proofErr w:type="spellStart"/>
       <w:r>
         <w:t>download</w:t>
       </w:r>
@@ -454,7 +382,6 @@
         <w:t>gu</w:t>
       </w:r>
       <w:proofErr w:type="spellEnd"/>
-      <w:proofErr w:type="gramEnd"/>
     </w:p>
     <w:p>
       <w:pPr>
@@ -468,13 +395,8 @@
         <w:t>If not on campus</w:t>
       </w:r>
       <w:r>
-        <w:t xml:space="preserve">, connect to </w:t>
-      </w:r>
-      <w:proofErr w:type="gramStart"/>
-      <w:r>
-        <w:t>VPN</w:t>
-      </w:r>
-      <w:proofErr w:type="gramEnd"/>
+        <w:t>, connect to VPN</w:t>
+      </w:r>
     </w:p>
     <w:p>
       <w:pPr>
@@ -500,13 +422,8 @@
         <w:t>C</w:t>
       </w:r>
       <w:r>
-        <w:t xml:space="preserve">lick “Connect” </w:t>
-      </w:r>
-      <w:proofErr w:type="gramStart"/>
-      <w:r>
-        <w:t>button</w:t>
-      </w:r>
-      <w:proofErr w:type="gramEnd"/>
+        <w:t>lick “Connect” button</w:t>
+      </w:r>
     </w:p>
     <w:p>
       <w:pPr>
@@ -523,13 +440,8 @@
         <w:t xml:space="preserve"> in with your NetID details</w:t>
       </w:r>
       <w:r>
-        <w:t xml:space="preserve"> and confirm DUO push on your </w:t>
-      </w:r>
-      <w:proofErr w:type="gramStart"/>
-      <w:r>
-        <w:t>phone</w:t>
-      </w:r>
-      <w:proofErr w:type="gramEnd"/>
+        <w:t xml:space="preserve"> and confirm DUO push on your phone</w:t>
+      </w:r>
     </w:p>
     <w:p>
       <w:pPr>
@@ -682,13 +594,8 @@
         <w:t>Take the first 3.</w:t>
       </w:r>
       <w:r>
-        <w:t xml:space="preserve"> If there is only 1, put 0 for the other table </w:t>
-      </w:r>
-      <w:proofErr w:type="gramStart"/>
-      <w:r>
-        <w:t>values</w:t>
-      </w:r>
-      <w:proofErr w:type="gramEnd"/>
+        <w:t xml:space="preserve"> If there is only 1, put 0 for the other table values</w:t>
+      </w:r>
     </w:p>
     <w:p>
       <w:pPr>
@@ -721,13 +628,8 @@
       </w:r>
       <w:proofErr w:type="spellEnd"/>
       <w:r>
-        <w:t xml:space="preserve">” </w:t>
-      </w:r>
-      <w:proofErr w:type="gramStart"/>
-      <w:r>
-        <w:t>value</w:t>
-      </w:r>
-      <w:proofErr w:type="gramEnd"/>
+        <w:t>” value</w:t>
+      </w:r>
     </w:p>
     <w:p>
       <w:pPr>
@@ -749,13 +651,8 @@
         <w:t xml:space="preserve"> In this window, you will get the x &amp; y coordinates of the anchor and the background value</w:t>
       </w:r>
       <w:r>
-        <w:t xml:space="preserve"> for both data and template </w:t>
-      </w:r>
-      <w:proofErr w:type="gramStart"/>
-      <w:r>
-        <w:t>images</w:t>
-      </w:r>
-      <w:proofErr w:type="gramEnd"/>
+        <w:t xml:space="preserve"> for both data and template images</w:t>
+      </w:r>
     </w:p>
     <w:p>
       <w:pPr>
@@ -801,13 +698,8 @@
         </w:numPr>
       </w:pPr>
       <w:r>
-        <w:t xml:space="preserve">Once the detector image is open, pick an anchor (not the SN), note the x &amp; y coordinates in </w:t>
-      </w:r>
-      <w:proofErr w:type="gramStart"/>
-      <w:r>
-        <w:t>ds9</w:t>
-      </w:r>
-      <w:proofErr w:type="gramEnd"/>
+        <w:t>Once the detector image is open, pick an anchor (not the SN), note the x &amp; y coordinates in ds9</w:t>
+      </w:r>
     </w:p>
     <w:p>
       <w:pPr>
@@ -818,13 +710,8 @@
         </w:numPr>
       </w:pPr>
       <w:r>
-        <w:t xml:space="preserve">Pick a background region in the brighter part of the image and estimate what the average value is. That will be your background </w:t>
-      </w:r>
-      <w:proofErr w:type="gramStart"/>
-      <w:r>
-        <w:t>value</w:t>
-      </w:r>
-      <w:proofErr w:type="gramEnd"/>
+        <w:t>Pick a background region in the brighter part of the image and estimate what the average value is. That will be your background value</w:t>
+      </w:r>
     </w:p>
     <w:p>
       <w:pPr>
@@ -881,7 +768,13 @@
         <w:t>oe1,oe2,oe3,xcoor_oe1,ycoor_oe1,xcoor_oe2,ycoor_oe2,xcoor_oe3,ycoor_oe3,xcoor_te1,ycoor_te1,xcoor_te2,ycoor_te2,oback,tback</w:t>
       </w:r>
       <w:r>
-        <w:t xml:space="preserve">” (info can be gathered and pasted into a .txt file named </w:t>
+        <w:t>” (info can be gathered</w:t>
+      </w:r>
+      <w:r>
+        <w:t>, put into the excel file “SNInfo.xlsx”,</w:t>
+      </w:r>
+      <w:r>
+        <w:t xml:space="preserve"> and pasted into a .txt file named </w:t>
       </w:r>
       <w:r>
         <w:t>‘</w:t>
@@ -1162,15 +1055,7 @@
       </w:r>
       <w:proofErr w:type="spellEnd"/>
       <w:r>
-        <w:t>/image/sw00030390007ugu_rw.img</w:t>
-      </w:r>
-      <w:proofErr w:type="gramStart"/>
-      <w:r>
-        <w:t>\[</w:t>
-      </w:r>
-      <w:proofErr w:type="gramEnd"/>
-      <w:r>
-        <w:t>1\]</w:t>
+        <w:t>/image/sw00030390007ugu_rw.img\[1\]</w:t>
       </w:r>
       <w:r>
         <w:t xml:space="preserve">” for all dt, </w:t>
@@ -1192,12 +1077,10 @@
         <w:t xml:space="preserve"> images (kept the extension with the longest exposure time). However, it wasn’t the problem, so I ended up redownloading that </w:t>
       </w:r>
       <w:proofErr w:type="spellStart"/>
-      <w:proofErr w:type="gramStart"/>
       <w:r>
         <w:t>targetID</w:t>
       </w:r>
       <w:proofErr w:type="spellEnd"/>
-      <w:proofErr w:type="gramEnd"/>
     </w:p>
     <w:p>
       <w:pPr>
@@ -1226,22 +1109,14 @@
         <w:t>Added</w:t>
       </w:r>
       <w:r>
-        <w:t xml:space="preserve"> in </w:t>
-      </w:r>
-      <w:proofErr w:type="gramStart"/>
-      <w:r>
-        <w:t>“</w:t>
+        <w:t xml:space="preserve"> in “</w:t>
       </w:r>
       <w:r>
         <w:t>,</w:t>
       </w:r>
       <w:proofErr w:type="spellStart"/>
       <w:r>
-        <w:t>exten</w:t>
-      </w:r>
-      <w:proofErr w:type="gramEnd"/>
-      <w:r>
-        <w:t>_no</w:t>
+        <w:t>exten_no</w:t>
       </w:r>
       <w:proofErr w:type="spellEnd"/>
       <w:r>
@@ -1274,19 +1149,11 @@
         <w:t xml:space="preserve">Changed </w:t>
       </w:r>
       <w:r>
-        <w:t xml:space="preserve">it to </w:t>
-      </w:r>
-      <w:proofErr w:type="gramStart"/>
-      <w:r>
-        <w:t>“,</w:t>
-      </w:r>
-      <w:proofErr w:type="spellStart"/>
-      <w:r>
-        <w:t>exten</w:t>
-      </w:r>
-      <w:proofErr w:type="gramEnd"/>
-      <w:r>
-        <w:t>_no</w:t>
+        <w:t>it to “,</w:t>
+      </w:r>
+      <w:proofErr w:type="spellStart"/>
+      <w:r>
+        <w:t>exten_no</w:t>
       </w:r>
       <w:proofErr w:type="spellEnd"/>
       <w:r>
@@ -1313,19 +1180,11 @@
       </w:r>
       <w:proofErr w:type="spellEnd"/>
       <w:r>
-        <w:t xml:space="preserve">” into its input as well as into the explanation AND changed the above stuff to </w:t>
-      </w:r>
-      <w:proofErr w:type="gramStart"/>
-      <w:r>
-        <w:t>“,</w:t>
-      </w:r>
-      <w:proofErr w:type="spellStart"/>
-      <w:r>
-        <w:t>exten</w:t>
-      </w:r>
-      <w:proofErr w:type="gramEnd"/>
-      <w:r>
-        <w:t>_no</w:t>
+        <w:t>” into its input as well as into the explanation AND changed the above stuff to “,</w:t>
+      </w:r>
+      <w:proofErr w:type="spellStart"/>
+      <w:r>
+        <w:t>exten_no</w:t>
       </w:r>
       <w:proofErr w:type="spellEnd"/>
       <w:r>
@@ -1352,13 +1211,8 @@
         <w:t>Added if statement based on number of extensions</w:t>
       </w:r>
       <w:r>
-        <w:t xml:space="preserve"> for </w:t>
-      </w:r>
-      <w:proofErr w:type="gramStart"/>
-      <w:r>
-        <w:t>data</w:t>
-      </w:r>
-      <w:proofErr w:type="gramEnd"/>
+        <w:t xml:space="preserve"> for data</w:t>
+      </w:r>
     </w:p>
     <w:p>
       <w:pPr>
@@ -1436,12 +1290,10 @@
         <w:t xml:space="preserve"> and “</w:t>
       </w:r>
       <w:proofErr w:type="spellStart"/>
-      <w:proofErr w:type="gramStart"/>
       <w:r>
         <w:t>usg.truvot</w:t>
       </w:r>
       <w:proofErr w:type="spellEnd"/>
-      <w:proofErr w:type="gramEnd"/>
       <w:r>
         <w:t>(</w:t>
       </w:r>
@@ -1451,6 +1303,9 @@
       </w:r>
       <w:r>
         <w:t>,exts</w:t>
+      </w:r>
+      <w:r>
+        <w:t>,tw</w:t>
       </w:r>
       <w:proofErr w:type="spellEnd"/>
       <w:r>
@@ -1533,12 +1388,10 @@
         <w:t xml:space="preserve">, </w:t>
       </w:r>
       <w:proofErr w:type="spellStart"/>
-      <w:proofErr w:type="gramStart"/>
       <w:r>
         <w:t>exts</w:t>
       </w:r>
       <w:proofErr w:type="spellEnd"/>
-      <w:proofErr w:type="gramEnd"/>
     </w:p>
     <w:p>
       <w:pPr>
@@ -1557,13 +1410,8 @@
       </w:r>
       <w:proofErr w:type="spellEnd"/>
       <w:r>
-        <w:t xml:space="preserve"> and dec as </w:t>
-      </w:r>
-      <w:proofErr w:type="gramStart"/>
-      <w:r>
-        <w:t>floats</w:t>
-      </w:r>
-      <w:proofErr w:type="gramEnd"/>
+        <w:t xml:space="preserve"> and dec as floats</w:t>
+      </w:r>
     </w:p>
     <w:p>
       <w:pPr>
@@ -1574,13 +1422,8 @@
         </w:numPr>
       </w:pPr>
       <w:r>
-        <w:t xml:space="preserve">Make sure that the target id has quotes around it to force it to read in as a </w:t>
-      </w:r>
-      <w:proofErr w:type="gramStart"/>
-      <w:r>
-        <w:t>string</w:t>
-      </w:r>
-      <w:proofErr w:type="gramEnd"/>
+        <w:t>Make sure that the target id has quotes around it to force it to read in as a string</w:t>
+      </w:r>
     </w:p>
     <w:p>
       <w:pPr>
@@ -1599,13 +1442,8 @@
       </w:r>
       <w:proofErr w:type="spellEnd"/>
       <w:r>
-        <w:t xml:space="preserve"> to get the PYTHONPATH to look in the example directory to find the uvotpy_script_generaluse.py </w:t>
-      </w:r>
-      <w:proofErr w:type="gramStart"/>
-      <w:r>
-        <w:t>module</w:t>
-      </w:r>
-      <w:proofErr w:type="gramEnd"/>
+        <w:t xml:space="preserve"> to get the PYTHONPATH to look in the example directory to find the uvotpy_script_generaluse.py module</w:t>
+      </w:r>
     </w:p>
     <w:p>
       <w:pPr>
@@ -1627,12 +1465,10 @@
         <w:t xml:space="preserve"> to the generalized input </w:t>
       </w:r>
       <w:proofErr w:type="spellStart"/>
-      <w:proofErr w:type="gramStart"/>
       <w:r>
         <w:t>targetid</w:t>
       </w:r>
       <w:proofErr w:type="spellEnd"/>
-      <w:proofErr w:type="gramEnd"/>
     </w:p>
     <w:p>
       <w:pPr>
@@ -1659,13 +1495,8 @@
       </w:r>
       <w:proofErr w:type="spellEnd"/>
       <w:r>
-        <w:t xml:space="preserve"> file at the very </w:t>
-      </w:r>
-      <w:proofErr w:type="gramStart"/>
-      <w:r>
-        <w:t>end</w:t>
-      </w:r>
-      <w:proofErr w:type="gramEnd"/>
+        <w:t xml:space="preserve"> file at the very end</w:t>
+      </w:r>
     </w:p>
     <w:p>
       <w:pPr>
@@ -1684,13 +1515,8 @@
       </w:r>
       <w:proofErr w:type="spellEnd"/>
       <w:r>
-        <w:t xml:space="preserve"> and corresponding if statements to account for if there is only 1 extension or </w:t>
-      </w:r>
-      <w:proofErr w:type="gramStart"/>
-      <w:r>
-        <w:t>multiple</w:t>
-      </w:r>
-      <w:proofErr w:type="gramEnd"/>
+        <w:t xml:space="preserve"> and corresponding if statements to account for if there is only 1 extension or multiple</w:t>
+      </w:r>
     </w:p>
     <w:p>
       <w:pPr>
@@ -1736,6 +1562,54 @@
       </w:r>
       <w:r>
         <w:sym w:font="Wingdings" w:char="F04A"/>
+      </w:r>
+    </w:p>
+    <w:p>
+      <w:pPr>
+        <w:pStyle w:val="ListParagraph"/>
+        <w:numPr>
+          <w:ilvl w:val="2"/>
+          <w:numId w:val="2"/>
+        </w:numPr>
+      </w:pPr>
+      <w:r>
+        <w:t>Also added an input to allow for a change in trackwidth</w:t>
+      </w:r>
+    </w:p>
+    <w:p>
+      <w:pPr>
+        <w:pStyle w:val="ListParagraph"/>
+        <w:numPr>
+          <w:ilvl w:val="2"/>
+          <w:numId w:val="2"/>
+        </w:numPr>
+      </w:pPr>
+      <w:r>
+        <w:t xml:space="preserve">Switched from </w:t>
+      </w:r>
+      <w:proofErr w:type="spellStart"/>
+      <w:r>
+        <w:t>uvotgrism</w:t>
+      </w:r>
+      <w:proofErr w:type="spellEnd"/>
+      <w:r>
+        <w:t xml:space="preserve"> to </w:t>
+      </w:r>
+      <w:proofErr w:type="spellStart"/>
+      <w:r>
+        <w:t>uvotgetspec</w:t>
+      </w:r>
+      <w:proofErr w:type="spellEnd"/>
+      <w:r>
+        <w:t xml:space="preserve"> at Paul’s request because </w:t>
+      </w:r>
+      <w:proofErr w:type="spellStart"/>
+      <w:r>
+        <w:t>uvotgrism</w:t>
+      </w:r>
+      <w:proofErr w:type="spellEnd"/>
+      <w:r>
+        <w:t xml:space="preserve"> didn’t have an allowance to change the trackwidth</w:t>
       </w:r>
     </w:p>
     <w:p>
@@ -1769,12 +1643,10 @@
         <w:t xml:space="preserve">, </w:t>
       </w:r>
       <w:proofErr w:type="spellStart"/>
-      <w:proofErr w:type="gramStart"/>
       <w:r>
         <w:t>oe</w:t>
       </w:r>
       <w:proofErr w:type="spellEnd"/>
-      <w:proofErr w:type="gramEnd"/>
       <w:r>
         <w:t>”</w:t>
       </w:r>
@@ -1814,6 +1686,7 @@
         </w:numPr>
       </w:pPr>
       <w:r>
+        <w:lastRenderedPageBreak/>
         <w:t xml:space="preserve">Added more inputs after the codes file name: Data </w:t>
       </w:r>
       <w:proofErr w:type="spellStart"/>
@@ -1854,7 +1727,6 @@
         </w:numPr>
       </w:pPr>
       <w:r>
-        <w:lastRenderedPageBreak/>
         <w:t xml:space="preserve">Added if statements based on whether there are 1, 2, or 3 Data </w:t>
       </w:r>
       <w:r>

</xml_diff>

<commit_message>
made the trackwidth description a little more detailed to explain why it was added
</commit_message>
<xml_diff>
--- a/TRUVOTInstructions.docx
+++ b/TRUVOTInstructions.docx
@@ -1575,6 +1575,17 @@
       <w:r>
         <w:t>Also added an input to allow for a change in trackwidth</w:t>
       </w:r>
+      <w:r>
+        <w:t xml:space="preserve">. Changing the trackwidth allows for a </w:t>
+      </w:r>
+      <w:proofErr w:type="gramStart"/>
+      <w:r>
+        <w:t>more narrow</w:t>
+      </w:r>
+      <w:proofErr w:type="gramEnd"/>
+      <w:r>
+        <w:t xml:space="preserve"> extraction width to hopefully help get rid of any background interference with the TRUVOT spectra.</w:t>
+      </w:r>
     </w:p>
     <w:p>
       <w:pPr>
@@ -1664,6 +1675,7 @@
         <w:rPr>
           <w:u w:val="single"/>
         </w:rPr>
+        <w:lastRenderedPageBreak/>
         <w:t>uvotpy</w:t>
       </w:r>
       <w:r>
@@ -1686,7 +1698,6 @@
         </w:numPr>
       </w:pPr>
       <w:r>
-        <w:lastRenderedPageBreak/>
         <w:t xml:space="preserve">Added more inputs after the codes file name: Data </w:t>
       </w:r>
       <w:proofErr w:type="spellStart"/>

</xml_diff>